<commit_message>
Se completo la informacion del archivo
</commit_message>
<xml_diff>
--- a/WordProyecto.docx
+++ b/WordProyecto.docx
@@ -1197,19 +1197,20 @@
           </w:tcPr>
           <w:p>
             <w:pPr>
-              <w:rPr>
-                <w:sz w:val="24"/>
-                <w:szCs w:val="24"/>
-                <w:lang w:val="es-US"/>
-              </w:rPr>
-            </w:pPr>
-            <w:r>
-              <w:rPr>
-                <w:sz w:val="24"/>
-                <w:szCs w:val="24"/>
-                <w:lang w:val="es-US"/>
-              </w:rPr>
-              <w:t>Scrum Master</w:t>
+              <w:spacing w:after="160" w:line="259" w:lineRule="auto"/>
+              <w:rPr>
+                <w:sz w:val="24"/>
+                <w:szCs w:val="24"/>
+                <w:lang w:val="es-US"/>
+              </w:rPr>
+            </w:pPr>
+            <w:r>
+              <w:rPr>
+                <w:sz w:val="24"/>
+                <w:szCs w:val="24"/>
+                <w:lang w:val="es-US"/>
+              </w:rPr>
+              <w:t>Scrum Master Programador</w:t>
             </w:r>
           </w:p>
         </w:tc>
@@ -1232,25 +1233,7 @@
                 <w:szCs w:val="24"/>
                 <w:lang w:val="es-US"/>
               </w:rPr>
-              <w:t xml:space="preserve">Entidad </w:t>
-            </w:r>
-            <w:proofErr w:type="spellStart"/>
-            <w:r>
-              <w:rPr>
-                <w:sz w:val="24"/>
-                <w:szCs w:val="24"/>
-                <w:lang w:val="es-US"/>
-              </w:rPr>
-              <w:t>Pelicula</w:t>
-            </w:r>
-            <w:proofErr w:type="spellEnd"/>
-            <w:r>
-              <w:rPr>
-                <w:sz w:val="24"/>
-                <w:szCs w:val="24"/>
-                <w:lang w:val="es-US"/>
-              </w:rPr>
-              <w:t>, Word, distribución.</w:t>
+              <w:t>Entidad Película, Word, distribución.</w:t>
             </w:r>
           </w:p>
         </w:tc>
@@ -1273,7 +1256,58 @@
                 <w:szCs w:val="24"/>
                 <w:lang w:val="es-US"/>
               </w:rPr>
-              <w:t>Por definir</w:t>
+              <w:t>Modelo</w:t>
+            </w:r>
+          </w:p>
+          <w:p>
+            <w:pPr>
+              <w:rPr>
+                <w:sz w:val="24"/>
+                <w:szCs w:val="24"/>
+                <w:lang w:val="es-US"/>
+              </w:rPr>
+            </w:pPr>
+            <w:r>
+              <w:rPr>
+                <w:sz w:val="24"/>
+                <w:szCs w:val="24"/>
+                <w:lang w:val="es-US"/>
+              </w:rPr>
+              <w:t>Vista</w:t>
+            </w:r>
+          </w:p>
+          <w:p>
+            <w:pPr>
+              <w:rPr>
+                <w:sz w:val="24"/>
+                <w:szCs w:val="24"/>
+                <w:lang w:val="es-US"/>
+              </w:rPr>
+            </w:pPr>
+            <w:r>
+              <w:rPr>
+                <w:sz w:val="24"/>
+                <w:szCs w:val="24"/>
+                <w:lang w:val="es-US"/>
+              </w:rPr>
+              <w:t>DAO</w:t>
+            </w:r>
+          </w:p>
+          <w:p>
+            <w:pPr>
+              <w:rPr>
+                <w:sz w:val="24"/>
+                <w:szCs w:val="24"/>
+                <w:lang w:val="es-US"/>
+              </w:rPr>
+            </w:pPr>
+            <w:r>
+              <w:rPr>
+                <w:sz w:val="24"/>
+                <w:szCs w:val="24"/>
+                <w:lang w:val="es-US"/>
+              </w:rPr>
+              <w:t>Servlet</w:t>
             </w:r>
           </w:p>
         </w:tc>
@@ -1367,7 +1401,41 @@
                 <w:szCs w:val="24"/>
                 <w:lang w:val="es-US"/>
               </w:rPr>
-              <w:t>Por definir</w:t>
+              <w:t>Modelo</w:t>
+            </w:r>
+          </w:p>
+          <w:p>
+            <w:pPr>
+              <w:rPr>
+                <w:sz w:val="24"/>
+                <w:szCs w:val="24"/>
+                <w:lang w:val="es-US"/>
+              </w:rPr>
+            </w:pPr>
+            <w:r>
+              <w:rPr>
+                <w:sz w:val="24"/>
+                <w:szCs w:val="24"/>
+                <w:lang w:val="es-US"/>
+              </w:rPr>
+              <w:t>Vista</w:t>
+            </w:r>
+          </w:p>
+          <w:p>
+            <w:pPr>
+              <w:rPr>
+                <w:sz w:val="24"/>
+                <w:szCs w:val="24"/>
+                <w:lang w:val="es-US"/>
+              </w:rPr>
+            </w:pPr>
+            <w:r>
+              <w:rPr>
+                <w:sz w:val="24"/>
+                <w:szCs w:val="24"/>
+                <w:lang w:val="es-US"/>
+              </w:rPr>
+              <w:t>DAO</w:t>
             </w:r>
           </w:p>
         </w:tc>
@@ -1386,23 +1454,13 @@
                 <w:lang w:val="es-US"/>
               </w:rPr>
             </w:pPr>
-            <w:proofErr w:type="spellStart"/>
-            <w:r>
-              <w:rPr>
-                <w:sz w:val="24"/>
-                <w:szCs w:val="24"/>
-                <w:lang w:val="es-US"/>
-              </w:rPr>
-              <w:t>Herlin</w:t>
-            </w:r>
-            <w:proofErr w:type="spellEnd"/>
-            <w:r>
-              <w:rPr>
-                <w:sz w:val="24"/>
-                <w:szCs w:val="24"/>
-                <w:lang w:val="es-US"/>
-              </w:rPr>
-              <w:t xml:space="preserve"> Gómez</w:t>
+            <w:r>
+              <w:rPr>
+                <w:sz w:val="24"/>
+                <w:szCs w:val="24"/>
+                <w:lang w:val="es-US"/>
+              </w:rPr>
+              <w:t>Herlin Gómez</w:t>
             </w:r>
           </w:p>
         </w:tc>
@@ -1471,7 +1529,41 @@
                 <w:szCs w:val="24"/>
                 <w:lang w:val="es-US"/>
               </w:rPr>
-              <w:t>Por definir</w:t>
+              <w:t>Modelo</w:t>
+            </w:r>
+          </w:p>
+          <w:p>
+            <w:pPr>
+              <w:rPr>
+                <w:sz w:val="24"/>
+                <w:szCs w:val="24"/>
+                <w:lang w:val="es-US"/>
+              </w:rPr>
+            </w:pPr>
+            <w:r>
+              <w:rPr>
+                <w:sz w:val="24"/>
+                <w:szCs w:val="24"/>
+                <w:lang w:val="es-US"/>
+              </w:rPr>
+              <w:t>Vista</w:t>
+            </w:r>
+          </w:p>
+          <w:p>
+            <w:pPr>
+              <w:rPr>
+                <w:sz w:val="24"/>
+                <w:szCs w:val="24"/>
+                <w:lang w:val="es-US"/>
+              </w:rPr>
+            </w:pPr>
+            <w:r>
+              <w:rPr>
+                <w:sz w:val="24"/>
+                <w:szCs w:val="24"/>
+                <w:lang w:val="es-US"/>
+              </w:rPr>
+              <w:t>DAO</w:t>
             </w:r>
           </w:p>
         </w:tc>
@@ -1565,7 +1657,41 @@
                 <w:szCs w:val="24"/>
                 <w:lang w:val="es-US"/>
               </w:rPr>
-              <w:t>Por definir</w:t>
+              <w:t>Modelo</w:t>
+            </w:r>
+          </w:p>
+          <w:p>
+            <w:pPr>
+              <w:rPr>
+                <w:sz w:val="24"/>
+                <w:szCs w:val="24"/>
+                <w:lang w:val="es-US"/>
+              </w:rPr>
+            </w:pPr>
+            <w:r>
+              <w:rPr>
+                <w:sz w:val="24"/>
+                <w:szCs w:val="24"/>
+                <w:lang w:val="es-US"/>
+              </w:rPr>
+              <w:t>Vista</w:t>
+            </w:r>
+          </w:p>
+          <w:p>
+            <w:pPr>
+              <w:rPr>
+                <w:sz w:val="24"/>
+                <w:szCs w:val="24"/>
+                <w:lang w:val="es-US"/>
+              </w:rPr>
+            </w:pPr>
+            <w:r>
+              <w:rPr>
+                <w:sz w:val="24"/>
+                <w:szCs w:val="24"/>
+                <w:lang w:val="es-US"/>
+              </w:rPr>
+              <w:t>DAO</w:t>
             </w:r>
           </w:p>
         </w:tc>
@@ -1636,18 +1762,8 @@
                 <w:szCs w:val="24"/>
                 <w:lang w:val="es-US"/>
               </w:rPr>
-              <w:t xml:space="preserve">Entidad </w:t>
-            </w:r>
-            <w:proofErr w:type="spellStart"/>
-            <w:r>
-              <w:rPr>
-                <w:sz w:val="24"/>
-                <w:szCs w:val="24"/>
-                <w:lang w:val="es-US"/>
-              </w:rPr>
-              <w:t>sala_cine</w:t>
-            </w:r>
-            <w:proofErr w:type="spellEnd"/>
+              <w:t>Entidad sala cine</w:t>
+            </w:r>
           </w:p>
         </w:tc>
         <w:tc>
@@ -1669,7 +1785,41 @@
                 <w:szCs w:val="24"/>
                 <w:lang w:val="es-US"/>
               </w:rPr>
-              <w:t>Por definir</w:t>
+              <w:t>Modelo</w:t>
+            </w:r>
+          </w:p>
+          <w:p>
+            <w:pPr>
+              <w:rPr>
+                <w:sz w:val="24"/>
+                <w:szCs w:val="24"/>
+                <w:lang w:val="es-US"/>
+              </w:rPr>
+            </w:pPr>
+            <w:r>
+              <w:rPr>
+                <w:sz w:val="24"/>
+                <w:szCs w:val="24"/>
+                <w:lang w:val="es-US"/>
+              </w:rPr>
+              <w:t>Vista</w:t>
+            </w:r>
+          </w:p>
+          <w:p>
+            <w:pPr>
+              <w:rPr>
+                <w:sz w:val="24"/>
+                <w:szCs w:val="24"/>
+                <w:lang w:val="es-US"/>
+              </w:rPr>
+            </w:pPr>
+            <w:r>
+              <w:rPr>
+                <w:sz w:val="24"/>
+                <w:szCs w:val="24"/>
+                <w:lang w:val="es-US"/>
+              </w:rPr>
+              <w:t>DAO</w:t>
             </w:r>
           </w:p>
         </w:tc>
@@ -1763,7 +1913,41 @@
                 <w:szCs w:val="24"/>
                 <w:lang w:val="es-US"/>
               </w:rPr>
-              <w:t>Modelo de productos</w:t>
+              <w:t>Modelo</w:t>
+            </w:r>
+          </w:p>
+          <w:p>
+            <w:pPr>
+              <w:rPr>
+                <w:sz w:val="24"/>
+                <w:szCs w:val="24"/>
+                <w:lang w:val="es-US"/>
+              </w:rPr>
+            </w:pPr>
+            <w:r>
+              <w:rPr>
+                <w:sz w:val="24"/>
+                <w:szCs w:val="24"/>
+                <w:lang w:val="es-US"/>
+              </w:rPr>
+              <w:t>Vista</w:t>
+            </w:r>
+          </w:p>
+          <w:p>
+            <w:pPr>
+              <w:rPr>
+                <w:sz w:val="24"/>
+                <w:szCs w:val="24"/>
+                <w:lang w:val="es-US"/>
+              </w:rPr>
+            </w:pPr>
+            <w:r>
+              <w:rPr>
+                <w:sz w:val="24"/>
+                <w:szCs w:val="24"/>
+                <w:lang w:val="es-US"/>
+              </w:rPr>
+              <w:t>DAO</w:t>
             </w:r>
           </w:p>
         </w:tc>
@@ -1857,18 +2041,42 @@
                 <w:szCs w:val="24"/>
                 <w:lang w:val="es-US"/>
               </w:rPr>
-              <w:t xml:space="preserve">Modelo </w:t>
-            </w:r>
-            <w:proofErr w:type="spellStart"/>
-            <w:r>
-              <w:rPr>
-                <w:sz w:val="24"/>
-                <w:szCs w:val="24"/>
-                <w:lang w:val="es-US"/>
-              </w:rPr>
-              <w:t>Dao</w:t>
-            </w:r>
-            <w:proofErr w:type="spellEnd"/>
+              <w:t>Modelo</w:t>
+            </w:r>
+          </w:p>
+          <w:p>
+            <w:pPr>
+              <w:rPr>
+                <w:sz w:val="24"/>
+                <w:szCs w:val="24"/>
+                <w:lang w:val="es-US"/>
+              </w:rPr>
+            </w:pPr>
+            <w:r>
+              <w:rPr>
+                <w:sz w:val="24"/>
+                <w:szCs w:val="24"/>
+                <w:lang w:val="es-US"/>
+              </w:rPr>
+              <w:t>Vista</w:t>
+            </w:r>
+          </w:p>
+          <w:p>
+            <w:pPr>
+              <w:rPr>
+                <w:sz w:val="24"/>
+                <w:szCs w:val="24"/>
+                <w:lang w:val="es-US"/>
+              </w:rPr>
+            </w:pPr>
+            <w:r>
+              <w:rPr>
+                <w:sz w:val="24"/>
+                <w:szCs w:val="24"/>
+                <w:lang w:val="es-US"/>
+              </w:rPr>
+              <w:t>DAO</w:t>
+            </w:r>
           </w:p>
         </w:tc>
       </w:tr>
@@ -1961,7 +2169,41 @@
                 <w:szCs w:val="24"/>
                 <w:lang w:val="es-US"/>
               </w:rPr>
-              <w:t>Por definir</w:t>
+              <w:t>Modelo</w:t>
+            </w:r>
+          </w:p>
+          <w:p>
+            <w:pPr>
+              <w:rPr>
+                <w:sz w:val="24"/>
+                <w:szCs w:val="24"/>
+                <w:lang w:val="es-US"/>
+              </w:rPr>
+            </w:pPr>
+            <w:r>
+              <w:rPr>
+                <w:sz w:val="24"/>
+                <w:szCs w:val="24"/>
+                <w:lang w:val="es-US"/>
+              </w:rPr>
+              <w:t>Vista</w:t>
+            </w:r>
+          </w:p>
+          <w:p>
+            <w:pPr>
+              <w:rPr>
+                <w:sz w:val="24"/>
+                <w:szCs w:val="24"/>
+                <w:lang w:val="es-US"/>
+              </w:rPr>
+            </w:pPr>
+            <w:r>
+              <w:rPr>
+                <w:sz w:val="24"/>
+                <w:szCs w:val="24"/>
+                <w:lang w:val="es-US"/>
+              </w:rPr>
+              <w:t>DAO</w:t>
             </w:r>
           </w:p>
         </w:tc>
@@ -2034,16 +2276,14 @@
               </w:rPr>
               <w:t xml:space="preserve">Entidad </w:t>
             </w:r>
-            <w:proofErr w:type="spellStart"/>
-            <w:r>
-              <w:rPr>
-                <w:sz w:val="24"/>
-                <w:szCs w:val="24"/>
-                <w:lang w:val="es-US"/>
-              </w:rPr>
-              <w:t>HorariosProyeccion</w:t>
-            </w:r>
-            <w:proofErr w:type="spellEnd"/>
+            <w:r>
+              <w:rPr>
+                <w:sz w:val="24"/>
+                <w:szCs w:val="24"/>
+                <w:lang w:val="es-US"/>
+              </w:rPr>
+              <w:t>Horarios Proyección</w:t>
+            </w:r>
           </w:p>
         </w:tc>
         <w:tc>
@@ -2065,7 +2305,41 @@
                 <w:szCs w:val="24"/>
                 <w:lang w:val="es-US"/>
               </w:rPr>
-              <w:t>Por definir</w:t>
+              <w:t>Modelo</w:t>
+            </w:r>
+          </w:p>
+          <w:p>
+            <w:pPr>
+              <w:rPr>
+                <w:sz w:val="24"/>
+                <w:szCs w:val="24"/>
+                <w:lang w:val="es-US"/>
+              </w:rPr>
+            </w:pPr>
+            <w:r>
+              <w:rPr>
+                <w:sz w:val="24"/>
+                <w:szCs w:val="24"/>
+                <w:lang w:val="es-US"/>
+              </w:rPr>
+              <w:t>Vista</w:t>
+            </w:r>
+          </w:p>
+          <w:p>
+            <w:pPr>
+              <w:rPr>
+                <w:sz w:val="24"/>
+                <w:szCs w:val="24"/>
+                <w:lang w:val="es-US"/>
+              </w:rPr>
+            </w:pPr>
+            <w:r>
+              <w:rPr>
+                <w:sz w:val="24"/>
+                <w:szCs w:val="24"/>
+                <w:lang w:val="es-US"/>
+              </w:rPr>
+              <w:t>DAO</w:t>
             </w:r>
           </w:p>
         </w:tc>
@@ -2159,7 +2433,41 @@
                 <w:szCs w:val="24"/>
                 <w:lang w:val="es-US"/>
               </w:rPr>
+              <w:t>Modelo</w:t>
+            </w:r>
+          </w:p>
+          <w:p>
+            <w:pPr>
+              <w:rPr>
+                <w:sz w:val="24"/>
+                <w:szCs w:val="24"/>
+                <w:lang w:val="es-US"/>
+              </w:rPr>
+            </w:pPr>
+            <w:r>
+              <w:rPr>
+                <w:sz w:val="24"/>
+                <w:szCs w:val="24"/>
+                <w:lang w:val="es-US"/>
+              </w:rPr>
               <w:t>Vista</w:t>
+            </w:r>
+          </w:p>
+          <w:p>
+            <w:pPr>
+              <w:rPr>
+                <w:sz w:val="24"/>
+                <w:szCs w:val="24"/>
+                <w:lang w:val="es-US"/>
+              </w:rPr>
+            </w:pPr>
+            <w:r>
+              <w:rPr>
+                <w:sz w:val="24"/>
+                <w:szCs w:val="24"/>
+                <w:lang w:val="es-US"/>
+              </w:rPr>
+              <w:t>DAO</w:t>
             </w:r>
           </w:p>
         </w:tc>
@@ -2281,7 +2589,41 @@
                 <w:szCs w:val="24"/>
                 <w:lang w:val="es-US"/>
               </w:rPr>
-              <w:t>Por definir</w:t>
+              <w:t>Modelo</w:t>
+            </w:r>
+          </w:p>
+          <w:p>
+            <w:pPr>
+              <w:rPr>
+                <w:sz w:val="24"/>
+                <w:szCs w:val="24"/>
+                <w:lang w:val="es-US"/>
+              </w:rPr>
+            </w:pPr>
+            <w:r>
+              <w:rPr>
+                <w:sz w:val="24"/>
+                <w:szCs w:val="24"/>
+                <w:lang w:val="es-US"/>
+              </w:rPr>
+              <w:t>Vista</w:t>
+            </w:r>
+          </w:p>
+          <w:p>
+            <w:pPr>
+              <w:rPr>
+                <w:sz w:val="24"/>
+                <w:szCs w:val="24"/>
+                <w:lang w:val="es-US"/>
+              </w:rPr>
+            </w:pPr>
+            <w:r>
+              <w:rPr>
+                <w:sz w:val="24"/>
+                <w:szCs w:val="24"/>
+                <w:lang w:val="es-US"/>
+              </w:rPr>
+              <w:t>DAO</w:t>
             </w:r>
           </w:p>
         </w:tc>
@@ -2375,7 +2717,41 @@
                 <w:szCs w:val="24"/>
                 <w:lang w:val="es-US"/>
               </w:rPr>
-              <w:t xml:space="preserve">Servlet </w:t>
+              <w:t>Modelo</w:t>
+            </w:r>
+          </w:p>
+          <w:p>
+            <w:pPr>
+              <w:rPr>
+                <w:sz w:val="24"/>
+                <w:szCs w:val="24"/>
+                <w:lang w:val="es-US"/>
+              </w:rPr>
+            </w:pPr>
+            <w:r>
+              <w:rPr>
+                <w:sz w:val="24"/>
+                <w:szCs w:val="24"/>
+                <w:lang w:val="es-US"/>
+              </w:rPr>
+              <w:t>Vista</w:t>
+            </w:r>
+          </w:p>
+          <w:p>
+            <w:pPr>
+              <w:rPr>
+                <w:sz w:val="24"/>
+                <w:szCs w:val="24"/>
+                <w:lang w:val="es-US"/>
+              </w:rPr>
+            </w:pPr>
+            <w:r>
+              <w:rPr>
+                <w:sz w:val="24"/>
+                <w:szCs w:val="24"/>
+                <w:lang w:val="es-US"/>
+              </w:rPr>
+              <w:t>DAO</w:t>
             </w:r>
           </w:p>
         </w:tc>
@@ -2441,6 +2817,7 @@
           <w:szCs w:val="24"/>
           <w:lang w:val="es-US"/>
         </w:rPr>
+        <w:lastRenderedPageBreak/>
         <w:t>-</w:t>
       </w:r>
       <w:proofErr w:type="spellStart"/>
@@ -2572,7 +2949,6 @@
           <w:szCs w:val="24"/>
           <w:lang w:val="es-US"/>
         </w:rPr>
-        <w:lastRenderedPageBreak/>
         <w:t xml:space="preserve">Modelo de </w:t>
       </w:r>
       <w:r>
@@ -2673,10 +3049,12 @@
       </w:pPr>
       <w:r>
         <w:rPr>
-          <w:sz w:val="24"/>
-          <w:szCs w:val="24"/>
-          <w:lang w:val="es-US"/>
-        </w:rPr>
+          <w:noProof/>
+          <w:sz w:val="24"/>
+          <w:szCs w:val="24"/>
+          <w:lang w:val="es-US"/>
+        </w:rPr>
+        <w:lastRenderedPageBreak/>
         <w:drawing>
           <wp:inline distT="0" distB="0" distL="0" distR="0" wp14:anchorId="237FB92D" wp14:editId="2D5BAB24">
             <wp:extent cx="5612130" cy="3178810"/>
@@ -2737,7 +3115,6 @@
           <w:szCs w:val="24"/>
           <w:lang w:val="es-US"/>
         </w:rPr>
-        <w:lastRenderedPageBreak/>
         <w:t>Diagrama E-R</w:t>
       </w:r>
     </w:p>
@@ -2751,6 +3128,7 @@
       </w:pPr>
       <w:r>
         <w:rPr>
+          <w:noProof/>
           <w:sz w:val="24"/>
           <w:szCs w:val="24"/>
           <w:lang w:val="es-US"/>

</xml_diff>

<commit_message>
Se actualizaron los 5 archivos
Se corrigió el archivo de Wordproyecto.docx y todos los demás por un bug en cuentas equivocadas
</commit_message>
<xml_diff>
--- a/WordProyecto.docx
+++ b/WordProyecto.docx
@@ -1,6 +1,6 @@
 
 <file path=word/document.xml><?xml version="1.0" encoding="utf-8"?>
-<w:document xmlns:wpc="http://schemas.microsoft.com/office/word/2010/wordprocessingCanvas" xmlns:cx="http://schemas.microsoft.com/office/drawing/2014/chartex" xmlns:cx1="http://schemas.microsoft.com/office/drawing/2015/9/8/chartex" xmlns:cx2="http://schemas.microsoft.com/office/drawing/2015/10/21/chartex" xmlns:cx3="http://schemas.microsoft.com/office/drawing/2016/5/9/chartex" xmlns:cx4="http://schemas.microsoft.com/office/drawing/2016/5/10/chartex" xmlns:cx5="http://schemas.microsoft.com/office/drawing/2016/5/11/chartex" xmlns:cx6="http://schemas.microsoft.com/office/drawing/2016/5/12/chartex" xmlns:cx7="http://schemas.microsoft.com/office/drawing/2016/5/13/chartex" xmlns:cx8="http://schemas.microsoft.com/office/drawing/2016/5/14/chartex" xmlns:mc="http://schemas.openxmlformats.org/markup-compatibility/2006" xmlns:aink="http://schemas.microsoft.com/office/drawing/2016/ink" xmlns:am3d="http://schemas.microsoft.com/office/drawing/2017/model3d" xmlns:o="urn:schemas-microsoft-com:office:office" xmlns:oel="http://schemas.microsoft.com/office/2019/extlst" xmlns:r="http://schemas.openxmlformats.org/officeDocument/2006/relationships" xmlns:m="http://schemas.openxmlformats.org/officeDocument/2006/math" xmlns:v="urn:schemas-microsoft-com:vml" xmlns:wp14="http://schemas.microsoft.com/office/word/2010/wordprocessingDrawing" xmlns:wp="http://schemas.openxmlformats.org/drawingml/2006/wordprocessingDrawing" xmlns:w10="urn:schemas-microsoft-com:office:word" xmlns:w="http://schemas.openxmlformats.org/wordprocessingml/2006/main" xmlns:w14="http://schemas.microsoft.com/office/word/2010/wordml" xmlns:w15="http://schemas.microsoft.com/office/word/2012/wordml" xmlns:w16cex="http://schemas.microsoft.com/office/word/2018/wordml/cex" xmlns:w16cid="http://schemas.microsoft.com/office/word/2016/wordml/cid" xmlns:w16="http://schemas.microsoft.com/office/word/2018/wordml" xmlns:w16sdtdh="http://schemas.microsoft.com/office/word/2020/wordml/sdtdatahash" xmlns:w16se="http://schemas.microsoft.com/office/word/2015/wordml/symex" xmlns:wpg="http://schemas.microsoft.com/office/word/2010/wordprocessingGroup" xmlns:wpi="http://schemas.microsoft.com/office/word/2010/wordprocessingInk" xmlns:wne="http://schemas.microsoft.com/office/word/2006/wordml" xmlns:wps="http://schemas.microsoft.com/office/word/2010/wordprocessingShape" mc:Ignorable="w14 w15 w16se w16cid w16 w16cex w16sdtdh wp14">
+<w:document xmlns:wpc="http://schemas.microsoft.com/office/word/2010/wordprocessingCanvas" xmlns:mc="http://schemas.openxmlformats.org/markup-compatibility/2006" xmlns:o="urn:schemas-microsoft-com:office:office" xmlns:r="http://schemas.openxmlformats.org/officeDocument/2006/relationships" xmlns:m="http://schemas.openxmlformats.org/officeDocument/2006/math" xmlns:v="urn:schemas-microsoft-com:vml" xmlns:wp14="http://schemas.microsoft.com/office/word/2010/wordprocessingDrawing" xmlns:wp="http://schemas.openxmlformats.org/drawingml/2006/wordprocessingDrawing" xmlns:w10="urn:schemas-microsoft-com:office:word" xmlns:w="http://schemas.openxmlformats.org/wordprocessingml/2006/main" xmlns:w14="http://schemas.microsoft.com/office/word/2010/wordml" xmlns:w15="http://schemas.microsoft.com/office/word/2012/wordml" xmlns:wpg="http://schemas.microsoft.com/office/word/2010/wordprocessingGroup" xmlns:wpi="http://schemas.microsoft.com/office/word/2010/wordprocessingInk" xmlns:wne="http://schemas.microsoft.com/office/word/2006/wordml" xmlns:wps="http://schemas.microsoft.com/office/word/2010/wordprocessingShape" mc:Ignorable="w14 w15 wp14">
   <w:body>
     <w:p>
       <w:pPr>
@@ -16,6 +16,7 @@
       <w:r>
         <w:rPr>
           <w:noProof/>
+          <w:lang w:eastAsia="es-GT"/>
         </w:rPr>
         <w:drawing>
           <wp:anchor distT="0" distB="0" distL="114300" distR="114300" simplePos="0" relativeHeight="251658240" behindDoc="0" locked="0" layoutInCell="1" allowOverlap="1" wp14:anchorId="382D585E" wp14:editId="54522677">
@@ -529,7 +530,7 @@
           <w:szCs w:val="24"/>
           <w:lang w:val="es-US"/>
         </w:rPr>
-        <w:t>Herling</w:t>
+        <w:t>Herlin</w:t>
       </w:r>
       <w:proofErr w:type="spellEnd"/>
       <w:r>
@@ -1019,17 +1020,6 @@
         <w:lastRenderedPageBreak/>
         <w:t>Hoja 3</w:t>
       </w:r>
-    </w:p>
-    <w:p>
-      <w:pPr>
-        <w:rPr>
-          <w:b/>
-          <w:bCs/>
-          <w:sz w:val="24"/>
-          <w:szCs w:val="24"/>
-          <w:lang w:val="es-US"/>
-        </w:rPr>
-      </w:pPr>
     </w:p>
     <w:tbl>
       <w:tblPr>
@@ -1167,6 +1157,9 @@
         </w:tc>
       </w:tr>
       <w:tr>
+        <w:trPr>
+          <w:trHeight w:val="726"/>
+        </w:trPr>
         <w:tc>
           <w:tcPr>
             <w:tcW w:w="2242" w:type="dxa"/>
@@ -1203,14 +1196,51 @@
                 <w:lang w:val="es-US"/>
               </w:rPr>
             </w:pPr>
-            <w:r>
-              <w:rPr>
-                <w:sz w:val="24"/>
-                <w:szCs w:val="24"/>
-                <w:lang w:val="es-US"/>
-              </w:rPr>
-              <w:t>Scrum Master</w:t>
-            </w:r>
+            <w:proofErr w:type="spellStart"/>
+            <w:r>
+              <w:rPr>
+                <w:sz w:val="24"/>
+                <w:szCs w:val="24"/>
+                <w:lang w:val="es-US"/>
+              </w:rPr>
+              <w:t>Scrum</w:t>
+            </w:r>
+            <w:proofErr w:type="spellEnd"/>
+            <w:r>
+              <w:rPr>
+                <w:sz w:val="24"/>
+                <w:szCs w:val="24"/>
+                <w:lang w:val="es-US"/>
+              </w:rPr>
+              <w:t xml:space="preserve"> Master</w:t>
+            </w:r>
+            <w:r>
+              <w:rPr>
+                <w:sz w:val="24"/>
+                <w:szCs w:val="24"/>
+                <w:lang w:val="es-US"/>
+              </w:rPr>
+              <w:t xml:space="preserve"> </w:t>
+            </w:r>
+          </w:p>
+          <w:p>
+            <w:pPr>
+              <w:rPr>
+                <w:sz w:val="24"/>
+                <w:szCs w:val="24"/>
+                <w:lang w:val="es-US"/>
+              </w:rPr>
+            </w:pPr>
+            <w:r>
+              <w:rPr>
+                <w:sz w:val="24"/>
+                <w:szCs w:val="24"/>
+                <w:lang w:val="es-US"/>
+              </w:rPr>
+              <w:t>Programador</w:t>
+            </w:r>
+            <w:bookmarkStart w:id="0" w:name="_GoBack"/>
+            <w:bookmarkEnd w:id="0"/>
           </w:p>
         </w:tc>
         <w:tc>
@@ -1234,6 +1264,88 @@
               </w:rPr>
               <w:t xml:space="preserve">Entidad </w:t>
             </w:r>
+            <w:r>
+              <w:rPr>
+                <w:sz w:val="24"/>
+                <w:szCs w:val="24"/>
+                <w:lang w:val="es-US"/>
+              </w:rPr>
+              <w:t>Película</w:t>
+            </w:r>
+            <w:r>
+              <w:rPr>
+                <w:sz w:val="24"/>
+                <w:szCs w:val="24"/>
+                <w:lang w:val="es-US"/>
+              </w:rPr>
+              <w:t>, Word, distribución.</w:t>
+            </w:r>
+          </w:p>
+        </w:tc>
+        <w:tc>
+          <w:tcPr>
+            <w:tcW w:w="1717" w:type="dxa"/>
+            <w:shd w:val="clear" w:color="auto" w:fill="D9E2F3" w:themeFill="accent1" w:themeFillTint="33"/>
+          </w:tcPr>
+          <w:p>
+            <w:pPr>
+              <w:rPr>
+                <w:sz w:val="24"/>
+                <w:szCs w:val="24"/>
+                <w:lang w:val="es-US"/>
+              </w:rPr>
+            </w:pPr>
+            <w:r>
+              <w:rPr>
+                <w:sz w:val="24"/>
+                <w:szCs w:val="24"/>
+                <w:lang w:val="es-US"/>
+              </w:rPr>
+              <w:t>Modelo</w:t>
+            </w:r>
+          </w:p>
+          <w:p>
+            <w:pPr>
+              <w:rPr>
+                <w:sz w:val="24"/>
+                <w:szCs w:val="24"/>
+                <w:lang w:val="es-US"/>
+              </w:rPr>
+            </w:pPr>
+            <w:r>
+              <w:rPr>
+                <w:sz w:val="24"/>
+                <w:szCs w:val="24"/>
+                <w:lang w:val="es-US"/>
+              </w:rPr>
+              <w:t>Vista</w:t>
+            </w:r>
+          </w:p>
+          <w:p>
+            <w:pPr>
+              <w:rPr>
+                <w:sz w:val="24"/>
+                <w:szCs w:val="24"/>
+                <w:lang w:val="es-US"/>
+              </w:rPr>
+            </w:pPr>
+            <w:r>
+              <w:rPr>
+                <w:sz w:val="24"/>
+                <w:szCs w:val="24"/>
+                <w:lang w:val="es-US"/>
+              </w:rPr>
+              <w:t>DAO</w:t>
+            </w:r>
+          </w:p>
+          <w:p>
+            <w:pPr>
+              <w:rPr>
+                <w:sz w:val="24"/>
+                <w:szCs w:val="24"/>
+                <w:lang w:val="es-US"/>
+              </w:rPr>
+            </w:pPr>
             <w:proofErr w:type="spellStart"/>
             <w:r>
               <w:rPr>
@@ -1241,40 +1353,9 @@
                 <w:szCs w:val="24"/>
                 <w:lang w:val="es-US"/>
               </w:rPr>
-              <w:t>Pelicula</w:t>
+              <w:t>Servlet</w:t>
             </w:r>
             <w:proofErr w:type="spellEnd"/>
-            <w:r>
-              <w:rPr>
-                <w:sz w:val="24"/>
-                <w:szCs w:val="24"/>
-                <w:lang w:val="es-US"/>
-              </w:rPr>
-              <w:t>, Word, distribución.</w:t>
-            </w:r>
-          </w:p>
-        </w:tc>
-        <w:tc>
-          <w:tcPr>
-            <w:tcW w:w="1717" w:type="dxa"/>
-            <w:shd w:val="clear" w:color="auto" w:fill="D9E2F3" w:themeFill="accent1" w:themeFillTint="33"/>
-          </w:tcPr>
-          <w:p>
-            <w:pPr>
-              <w:rPr>
-                <w:sz w:val="24"/>
-                <w:szCs w:val="24"/>
-                <w:lang w:val="es-US"/>
-              </w:rPr>
-            </w:pPr>
-            <w:r>
-              <w:rPr>
-                <w:sz w:val="24"/>
-                <w:szCs w:val="24"/>
-                <w:lang w:val="es-US"/>
-              </w:rPr>
-              <w:t>Por definir</w:t>
-            </w:r>
           </w:p>
         </w:tc>
       </w:tr>
@@ -1367,7 +1448,41 @@
                 <w:szCs w:val="24"/>
                 <w:lang w:val="es-US"/>
               </w:rPr>
-              <w:t>Por definir</w:t>
+              <w:t>Modelo</w:t>
+            </w:r>
+          </w:p>
+          <w:p>
+            <w:pPr>
+              <w:rPr>
+                <w:sz w:val="24"/>
+                <w:szCs w:val="24"/>
+                <w:lang w:val="es-US"/>
+              </w:rPr>
+            </w:pPr>
+            <w:r>
+              <w:rPr>
+                <w:sz w:val="24"/>
+                <w:szCs w:val="24"/>
+                <w:lang w:val="es-US"/>
+              </w:rPr>
+              <w:t>Vista</w:t>
+            </w:r>
+          </w:p>
+          <w:p>
+            <w:pPr>
+              <w:rPr>
+                <w:sz w:val="24"/>
+                <w:szCs w:val="24"/>
+                <w:lang w:val="es-US"/>
+              </w:rPr>
+            </w:pPr>
+            <w:r>
+              <w:rPr>
+                <w:sz w:val="24"/>
+                <w:szCs w:val="24"/>
+                <w:lang w:val="es-US"/>
+              </w:rPr>
+              <w:t>DAO</w:t>
             </w:r>
           </w:p>
         </w:tc>
@@ -1471,7 +1586,41 @@
                 <w:szCs w:val="24"/>
                 <w:lang w:val="es-US"/>
               </w:rPr>
-              <w:t>Por definir</w:t>
+              <w:t>Modelo</w:t>
+            </w:r>
+          </w:p>
+          <w:p>
+            <w:pPr>
+              <w:rPr>
+                <w:sz w:val="24"/>
+                <w:szCs w:val="24"/>
+                <w:lang w:val="es-US"/>
+              </w:rPr>
+            </w:pPr>
+            <w:r>
+              <w:rPr>
+                <w:sz w:val="24"/>
+                <w:szCs w:val="24"/>
+                <w:lang w:val="es-US"/>
+              </w:rPr>
+              <w:t>Vista</w:t>
+            </w:r>
+          </w:p>
+          <w:p>
+            <w:pPr>
+              <w:rPr>
+                <w:sz w:val="24"/>
+                <w:szCs w:val="24"/>
+                <w:lang w:val="es-US"/>
+              </w:rPr>
+            </w:pPr>
+            <w:r>
+              <w:rPr>
+                <w:sz w:val="24"/>
+                <w:szCs w:val="24"/>
+                <w:lang w:val="es-US"/>
+              </w:rPr>
+              <w:t>DAO</w:t>
             </w:r>
           </w:p>
         </w:tc>
@@ -1565,7 +1714,41 @@
                 <w:szCs w:val="24"/>
                 <w:lang w:val="es-US"/>
               </w:rPr>
-              <w:t>Por definir</w:t>
+              <w:t>Modelo</w:t>
+            </w:r>
+          </w:p>
+          <w:p>
+            <w:pPr>
+              <w:rPr>
+                <w:sz w:val="24"/>
+                <w:szCs w:val="24"/>
+                <w:lang w:val="es-US"/>
+              </w:rPr>
+            </w:pPr>
+            <w:r>
+              <w:rPr>
+                <w:sz w:val="24"/>
+                <w:szCs w:val="24"/>
+                <w:lang w:val="es-US"/>
+              </w:rPr>
+              <w:t>Vista</w:t>
+            </w:r>
+          </w:p>
+          <w:p>
+            <w:pPr>
+              <w:rPr>
+                <w:sz w:val="24"/>
+                <w:szCs w:val="24"/>
+                <w:lang w:val="es-US"/>
+              </w:rPr>
+            </w:pPr>
+            <w:r>
+              <w:rPr>
+                <w:sz w:val="24"/>
+                <w:szCs w:val="24"/>
+                <w:lang w:val="es-US"/>
+              </w:rPr>
+              <w:t>DAO</w:t>
             </w:r>
           </w:p>
         </w:tc>
@@ -1638,16 +1821,14 @@
               </w:rPr>
               <w:t xml:space="preserve">Entidad </w:t>
             </w:r>
-            <w:proofErr w:type="spellStart"/>
-            <w:r>
-              <w:rPr>
-                <w:sz w:val="24"/>
-                <w:szCs w:val="24"/>
-                <w:lang w:val="es-US"/>
-              </w:rPr>
-              <w:t>sala_cine</w:t>
-            </w:r>
-            <w:proofErr w:type="spellEnd"/>
+            <w:r>
+              <w:rPr>
+                <w:sz w:val="24"/>
+                <w:szCs w:val="24"/>
+                <w:lang w:val="es-US"/>
+              </w:rPr>
+              <w:t>sala cine</w:t>
+            </w:r>
           </w:p>
         </w:tc>
         <w:tc>
@@ -1669,12 +1850,49 @@
                 <w:szCs w:val="24"/>
                 <w:lang w:val="es-US"/>
               </w:rPr>
-              <w:t>Por definir</w:t>
+              <w:t>Modelo</w:t>
+            </w:r>
+          </w:p>
+          <w:p>
+            <w:pPr>
+              <w:rPr>
+                <w:sz w:val="24"/>
+                <w:szCs w:val="24"/>
+                <w:lang w:val="es-US"/>
+              </w:rPr>
+            </w:pPr>
+            <w:r>
+              <w:rPr>
+                <w:sz w:val="24"/>
+                <w:szCs w:val="24"/>
+                <w:lang w:val="es-US"/>
+              </w:rPr>
+              <w:t>Vista</w:t>
+            </w:r>
+          </w:p>
+          <w:p>
+            <w:pPr>
+              <w:rPr>
+                <w:sz w:val="24"/>
+                <w:szCs w:val="24"/>
+                <w:lang w:val="es-US"/>
+              </w:rPr>
+            </w:pPr>
+            <w:r>
+              <w:rPr>
+                <w:sz w:val="24"/>
+                <w:szCs w:val="24"/>
+                <w:lang w:val="es-US"/>
+              </w:rPr>
+              <w:t>DAO</w:t>
             </w:r>
           </w:p>
         </w:tc>
       </w:tr>
       <w:tr>
+        <w:trPr>
+          <w:trHeight w:val="945"/>
+        </w:trPr>
         <w:tc>
           <w:tcPr>
             <w:tcW w:w="2242" w:type="dxa"/>
@@ -1694,7 +1912,15 @@
                 <w:szCs w:val="24"/>
                 <w:lang w:val="es-US"/>
               </w:rPr>
-              <w:t>Sebastián Ramírez</w:t>
+              <w:t>S</w:t>
+            </w:r>
+            <w:r>
+              <w:rPr>
+                <w:sz w:val="24"/>
+                <w:szCs w:val="24"/>
+                <w:lang w:val="es-US"/>
+              </w:rPr>
+              <w:t>ebastián Ramírez</w:t>
             </w:r>
           </w:p>
         </w:tc>
@@ -1763,7 +1989,41 @@
                 <w:szCs w:val="24"/>
                 <w:lang w:val="es-US"/>
               </w:rPr>
-              <w:t>Modelo de productos</w:t>
+              <w:t>Modelo</w:t>
+            </w:r>
+          </w:p>
+          <w:p>
+            <w:pPr>
+              <w:rPr>
+                <w:sz w:val="24"/>
+                <w:szCs w:val="24"/>
+                <w:lang w:val="es-US"/>
+              </w:rPr>
+            </w:pPr>
+            <w:r>
+              <w:rPr>
+                <w:sz w:val="24"/>
+                <w:szCs w:val="24"/>
+                <w:lang w:val="es-US"/>
+              </w:rPr>
+              <w:t>Vista</w:t>
+            </w:r>
+          </w:p>
+          <w:p>
+            <w:pPr>
+              <w:rPr>
+                <w:sz w:val="24"/>
+                <w:szCs w:val="24"/>
+                <w:lang w:val="es-US"/>
+              </w:rPr>
+            </w:pPr>
+            <w:r>
+              <w:rPr>
+                <w:sz w:val="24"/>
+                <w:szCs w:val="24"/>
+                <w:lang w:val="es-US"/>
+              </w:rPr>
+              <w:t>DAO</w:t>
             </w:r>
           </w:p>
         </w:tc>
@@ -1857,18 +2117,42 @@
                 <w:szCs w:val="24"/>
                 <w:lang w:val="es-US"/>
               </w:rPr>
-              <w:t xml:space="preserve">Modelo </w:t>
-            </w:r>
-            <w:proofErr w:type="spellStart"/>
-            <w:r>
-              <w:rPr>
-                <w:sz w:val="24"/>
-                <w:szCs w:val="24"/>
-                <w:lang w:val="es-US"/>
-              </w:rPr>
-              <w:t>Dao</w:t>
-            </w:r>
-            <w:proofErr w:type="spellEnd"/>
+              <w:t>Modelo</w:t>
+            </w:r>
+          </w:p>
+          <w:p>
+            <w:pPr>
+              <w:rPr>
+                <w:sz w:val="24"/>
+                <w:szCs w:val="24"/>
+                <w:lang w:val="es-US"/>
+              </w:rPr>
+            </w:pPr>
+            <w:r>
+              <w:rPr>
+                <w:sz w:val="24"/>
+                <w:szCs w:val="24"/>
+                <w:lang w:val="es-US"/>
+              </w:rPr>
+              <w:t>Vista</w:t>
+            </w:r>
+          </w:p>
+          <w:p>
+            <w:pPr>
+              <w:rPr>
+                <w:sz w:val="24"/>
+                <w:szCs w:val="24"/>
+                <w:lang w:val="es-US"/>
+              </w:rPr>
+            </w:pPr>
+            <w:r>
+              <w:rPr>
+                <w:sz w:val="24"/>
+                <w:szCs w:val="24"/>
+                <w:lang w:val="es-US"/>
+              </w:rPr>
+              <w:t>DAO</w:t>
+            </w:r>
           </w:p>
         </w:tc>
       </w:tr>
@@ -1961,7 +2245,41 @@
                 <w:szCs w:val="24"/>
                 <w:lang w:val="es-US"/>
               </w:rPr>
-              <w:t>Por definir</w:t>
+              <w:t>Modelo</w:t>
+            </w:r>
+          </w:p>
+          <w:p>
+            <w:pPr>
+              <w:rPr>
+                <w:sz w:val="24"/>
+                <w:szCs w:val="24"/>
+                <w:lang w:val="es-US"/>
+              </w:rPr>
+            </w:pPr>
+            <w:r>
+              <w:rPr>
+                <w:sz w:val="24"/>
+                <w:szCs w:val="24"/>
+                <w:lang w:val="es-US"/>
+              </w:rPr>
+              <w:t>Vista</w:t>
+            </w:r>
+          </w:p>
+          <w:p>
+            <w:pPr>
+              <w:rPr>
+                <w:sz w:val="24"/>
+                <w:szCs w:val="24"/>
+                <w:lang w:val="es-US"/>
+              </w:rPr>
+            </w:pPr>
+            <w:r>
+              <w:rPr>
+                <w:sz w:val="24"/>
+                <w:szCs w:val="24"/>
+                <w:lang w:val="es-US"/>
+              </w:rPr>
+              <w:t>DAO</w:t>
             </w:r>
           </w:p>
         </w:tc>
@@ -2032,18 +2350,16 @@
                 <w:szCs w:val="24"/>
                 <w:lang w:val="es-US"/>
               </w:rPr>
-              <w:t xml:space="preserve">Entidad </w:t>
-            </w:r>
-            <w:proofErr w:type="spellStart"/>
-            <w:r>
-              <w:rPr>
-                <w:sz w:val="24"/>
-                <w:szCs w:val="24"/>
-                <w:lang w:val="es-US"/>
-              </w:rPr>
-              <w:t>HorariosProyeccion</w:t>
-            </w:r>
-            <w:proofErr w:type="spellEnd"/>
+              <w:t>Entidad Horarios</w:t>
+            </w:r>
+            <w:r>
+              <w:rPr>
+                <w:sz w:val="24"/>
+                <w:szCs w:val="24"/>
+                <w:lang w:val="es-US"/>
+              </w:rPr>
+              <w:t xml:space="preserve"> Proyección</w:t>
+            </w:r>
           </w:p>
         </w:tc>
         <w:tc>
@@ -2065,7 +2381,41 @@
                 <w:szCs w:val="24"/>
                 <w:lang w:val="es-US"/>
               </w:rPr>
-              <w:t>Por definir</w:t>
+              <w:t>Modelo</w:t>
+            </w:r>
+          </w:p>
+          <w:p>
+            <w:pPr>
+              <w:rPr>
+                <w:sz w:val="24"/>
+                <w:szCs w:val="24"/>
+                <w:lang w:val="es-US"/>
+              </w:rPr>
+            </w:pPr>
+            <w:r>
+              <w:rPr>
+                <w:sz w:val="24"/>
+                <w:szCs w:val="24"/>
+                <w:lang w:val="es-US"/>
+              </w:rPr>
+              <w:t>Vista</w:t>
+            </w:r>
+          </w:p>
+          <w:p>
+            <w:pPr>
+              <w:rPr>
+                <w:sz w:val="24"/>
+                <w:szCs w:val="24"/>
+                <w:lang w:val="es-US"/>
+              </w:rPr>
+            </w:pPr>
+            <w:r>
+              <w:rPr>
+                <w:sz w:val="24"/>
+                <w:szCs w:val="24"/>
+                <w:lang w:val="es-US"/>
+              </w:rPr>
+              <w:t>DAO</w:t>
             </w:r>
           </w:p>
         </w:tc>
@@ -2159,7 +2509,41 @@
                 <w:szCs w:val="24"/>
                 <w:lang w:val="es-US"/>
               </w:rPr>
+              <w:t>Modelo</w:t>
+            </w:r>
+          </w:p>
+          <w:p>
+            <w:pPr>
+              <w:rPr>
+                <w:sz w:val="24"/>
+                <w:szCs w:val="24"/>
+                <w:lang w:val="es-US"/>
+              </w:rPr>
+            </w:pPr>
+            <w:r>
+              <w:rPr>
+                <w:sz w:val="24"/>
+                <w:szCs w:val="24"/>
+                <w:lang w:val="es-US"/>
+              </w:rPr>
               <w:t>Vista</w:t>
+            </w:r>
+          </w:p>
+          <w:p>
+            <w:pPr>
+              <w:rPr>
+                <w:sz w:val="24"/>
+                <w:szCs w:val="24"/>
+                <w:lang w:val="es-US"/>
+              </w:rPr>
+            </w:pPr>
+            <w:r>
+              <w:rPr>
+                <w:sz w:val="24"/>
+                <w:szCs w:val="24"/>
+                <w:lang w:val="es-US"/>
+              </w:rPr>
+              <w:t>DAO</w:t>
             </w:r>
           </w:p>
         </w:tc>
@@ -2240,25 +2624,7 @@
                 <w:szCs w:val="24"/>
                 <w:lang w:val="es-US"/>
               </w:rPr>
-              <w:t xml:space="preserve">Entidad </w:t>
-            </w:r>
-            <w:proofErr w:type="spellStart"/>
-            <w:r>
-              <w:rPr>
-                <w:sz w:val="24"/>
-                <w:szCs w:val="24"/>
-                <w:lang w:val="es-US"/>
-              </w:rPr>
-              <w:t>login</w:t>
-            </w:r>
-            <w:proofErr w:type="spellEnd"/>
-            <w:r>
-              <w:rPr>
-                <w:sz w:val="24"/>
-                <w:szCs w:val="24"/>
-                <w:lang w:val="es-US"/>
-              </w:rPr>
-              <w:t xml:space="preserve"> y usuario</w:t>
+              <w:t>Entidad login y usuario</w:t>
             </w:r>
           </w:p>
         </w:tc>
@@ -2281,7 +2647,41 @@
                 <w:szCs w:val="24"/>
                 <w:lang w:val="es-US"/>
               </w:rPr>
-              <w:t>Por definir</w:t>
+              <w:t>Modelo</w:t>
+            </w:r>
+          </w:p>
+          <w:p>
+            <w:pPr>
+              <w:rPr>
+                <w:sz w:val="24"/>
+                <w:szCs w:val="24"/>
+                <w:lang w:val="es-US"/>
+              </w:rPr>
+            </w:pPr>
+            <w:r>
+              <w:rPr>
+                <w:sz w:val="24"/>
+                <w:szCs w:val="24"/>
+                <w:lang w:val="es-US"/>
+              </w:rPr>
+              <w:t>Vista</w:t>
+            </w:r>
+          </w:p>
+          <w:p>
+            <w:pPr>
+              <w:rPr>
+                <w:sz w:val="24"/>
+                <w:szCs w:val="24"/>
+                <w:lang w:val="es-US"/>
+              </w:rPr>
+            </w:pPr>
+            <w:r>
+              <w:rPr>
+                <w:sz w:val="24"/>
+                <w:szCs w:val="24"/>
+                <w:lang w:val="es-US"/>
+              </w:rPr>
+              <w:t>DAO</w:t>
             </w:r>
           </w:p>
         </w:tc>
@@ -2375,7 +2775,41 @@
                 <w:szCs w:val="24"/>
                 <w:lang w:val="es-US"/>
               </w:rPr>
-              <w:t xml:space="preserve">Servlet </w:t>
+              <w:t>Modelo</w:t>
+            </w:r>
+          </w:p>
+          <w:p>
+            <w:pPr>
+              <w:rPr>
+                <w:sz w:val="24"/>
+                <w:szCs w:val="24"/>
+                <w:lang w:val="es-US"/>
+              </w:rPr>
+            </w:pPr>
+            <w:r>
+              <w:rPr>
+                <w:sz w:val="24"/>
+                <w:szCs w:val="24"/>
+                <w:lang w:val="es-US"/>
+              </w:rPr>
+              <w:t>Vista</w:t>
+            </w:r>
+          </w:p>
+          <w:p>
+            <w:pPr>
+              <w:rPr>
+                <w:sz w:val="24"/>
+                <w:szCs w:val="24"/>
+                <w:lang w:val="es-US"/>
+              </w:rPr>
+            </w:pPr>
+            <w:r>
+              <w:rPr>
+                <w:sz w:val="24"/>
+                <w:szCs w:val="24"/>
+                <w:lang w:val="es-US"/>
+              </w:rPr>
+              <w:t>DAO</w:t>
             </w:r>
           </w:p>
         </w:tc>
@@ -2441,6 +2875,7 @@
           <w:szCs w:val="24"/>
           <w:lang w:val="es-US"/>
         </w:rPr>
+        <w:lastRenderedPageBreak/>
         <w:t>-</w:t>
       </w:r>
       <w:proofErr w:type="spellStart"/>
@@ -2469,110 +2904,17 @@
     <w:p>
       <w:pPr>
         <w:rPr>
-          <w:b/>
-          <w:bCs/>
-          <w:sz w:val="24"/>
-          <w:szCs w:val="24"/>
-          <w:lang w:val="es-US"/>
-        </w:rPr>
-      </w:pPr>
-    </w:p>
-    <w:p>
-      <w:pPr>
-        <w:rPr>
-          <w:sz w:val="24"/>
-          <w:szCs w:val="24"/>
-          <w:lang w:val="es-US"/>
-        </w:rPr>
-      </w:pPr>
-    </w:p>
-    <w:p>
-      <w:pPr>
-        <w:rPr>
-          <w:sz w:val="24"/>
-          <w:szCs w:val="24"/>
-          <w:lang w:val="es-US"/>
-        </w:rPr>
-      </w:pPr>
-    </w:p>
-    <w:p>
-      <w:pPr>
-        <w:rPr>
-          <w:sz w:val="24"/>
-          <w:szCs w:val="24"/>
-          <w:lang w:val="es-US"/>
-        </w:rPr>
-      </w:pPr>
-    </w:p>
-    <w:p>
-      <w:pPr>
-        <w:rPr>
-          <w:sz w:val="24"/>
-          <w:szCs w:val="24"/>
-          <w:lang w:val="es-US"/>
-        </w:rPr>
-      </w:pPr>
-    </w:p>
-    <w:p>
-      <w:pPr>
-        <w:rPr>
-          <w:sz w:val="24"/>
-          <w:szCs w:val="24"/>
-          <w:lang w:val="es-US"/>
-        </w:rPr>
-      </w:pPr>
-    </w:p>
-    <w:p>
-      <w:pPr>
-        <w:rPr>
-          <w:sz w:val="24"/>
-          <w:szCs w:val="24"/>
-          <w:lang w:val="es-US"/>
-        </w:rPr>
-      </w:pPr>
-    </w:p>
-    <w:p>
-      <w:pPr>
-        <w:rPr>
-          <w:sz w:val="24"/>
-          <w:szCs w:val="24"/>
-          <w:lang w:val="es-US"/>
-        </w:rPr>
-      </w:pPr>
-    </w:p>
-    <w:p>
-      <w:pPr>
-        <w:rPr>
-          <w:sz w:val="24"/>
-          <w:szCs w:val="24"/>
-          <w:lang w:val="es-US"/>
-        </w:rPr>
-      </w:pPr>
-    </w:p>
-    <w:p>
-      <w:pPr>
-        <w:rPr>
-          <w:sz w:val="24"/>
-          <w:szCs w:val="24"/>
-          <w:lang w:val="es-US"/>
-        </w:rPr>
-      </w:pPr>
-    </w:p>
-    <w:p>
-      <w:pPr>
-        <w:rPr>
-          <w:sz w:val="24"/>
-          <w:szCs w:val="24"/>
-          <w:lang w:val="es-US"/>
-        </w:rPr>
-      </w:pPr>
-      <w:r>
-        <w:rPr>
-          <w:sz w:val="24"/>
-          <w:szCs w:val="24"/>
-          <w:lang w:val="es-US"/>
-        </w:rPr>
-        <w:lastRenderedPageBreak/>
+          <w:sz w:val="24"/>
+          <w:szCs w:val="24"/>
+          <w:lang w:val="es-US"/>
+        </w:rPr>
+      </w:pPr>
+      <w:r>
+        <w:rPr>
+          <w:sz w:val="24"/>
+          <w:szCs w:val="24"/>
+          <w:lang w:val="es-US"/>
+        </w:rPr>
         <w:t xml:space="preserve">Modelo de </w:t>
       </w:r>
       <w:r>
@@ -2595,6 +2937,7 @@
       <w:r>
         <w:rPr>
           <w:noProof/>
+          <w:lang w:eastAsia="es-GT"/>
         </w:rPr>
         <w:drawing>
           <wp:inline distT="0" distB="0" distL="0" distR="0" wp14:anchorId="57996A1E" wp14:editId="44B04F40">
@@ -2673,9 +3016,10 @@
       </w:pPr>
       <w:r>
         <w:rPr>
-          <w:sz w:val="24"/>
-          <w:szCs w:val="24"/>
-          <w:lang w:val="es-US"/>
+          <w:noProof/>
+          <w:sz w:val="24"/>
+          <w:szCs w:val="24"/>
+          <w:lang w:eastAsia="es-GT"/>
         </w:rPr>
         <w:drawing>
           <wp:inline distT="0" distB="0" distL="0" distR="0" wp14:anchorId="237FB92D" wp14:editId="2D5BAB24">
@@ -2731,13 +3075,21 @@
           <w:lang w:val="es-US"/>
         </w:rPr>
       </w:pPr>
-      <w:r>
-        <w:rPr>
-          <w:sz w:val="24"/>
-          <w:szCs w:val="24"/>
-          <w:lang w:val="es-US"/>
-        </w:rPr>
-        <w:lastRenderedPageBreak/>
+    </w:p>
+    <w:p>
+      <w:pPr>
+        <w:rPr>
+          <w:sz w:val="24"/>
+          <w:szCs w:val="24"/>
+          <w:lang w:val="es-US"/>
+        </w:rPr>
+      </w:pPr>
+      <w:r>
+        <w:rPr>
+          <w:sz w:val="24"/>
+          <w:szCs w:val="24"/>
+          <w:lang w:val="es-US"/>
+        </w:rPr>
         <w:t>Diagrama E-R</w:t>
       </w:r>
     </w:p>
@@ -2751,9 +3103,10 @@
       </w:pPr>
       <w:r>
         <w:rPr>
-          <w:sz w:val="24"/>
-          <w:szCs w:val="24"/>
-          <w:lang w:val="es-US"/>
+          <w:noProof/>
+          <w:sz w:val="24"/>
+          <w:szCs w:val="24"/>
+          <w:lang w:eastAsia="es-GT"/>
         </w:rPr>
         <w:drawing>
           <wp:inline distT="0" distB="0" distL="0" distR="0" wp14:anchorId="2CEB3511" wp14:editId="6710250E">
@@ -2809,7 +3162,7 @@
 </file>
 
 <file path=word/styles.xml><?xml version="1.0" encoding="utf-8"?>
-<w:styles xmlns:mc="http://schemas.openxmlformats.org/markup-compatibility/2006" xmlns:r="http://schemas.openxmlformats.org/officeDocument/2006/relationships" xmlns:w="http://schemas.openxmlformats.org/wordprocessingml/2006/main" xmlns:w14="http://schemas.microsoft.com/office/word/2010/wordml" xmlns:w15="http://schemas.microsoft.com/office/word/2012/wordml" xmlns:w16cex="http://schemas.microsoft.com/office/word/2018/wordml/cex" xmlns:w16cid="http://schemas.microsoft.com/office/word/2016/wordml/cid" xmlns:w16="http://schemas.microsoft.com/office/word/2018/wordml" xmlns:w16sdtdh="http://schemas.microsoft.com/office/word/2020/wordml/sdtdatahash" xmlns:w16se="http://schemas.microsoft.com/office/word/2015/wordml/symex" mc:Ignorable="w14 w15 w16se w16cid w16 w16cex w16sdtdh">
+<w:styles xmlns:mc="http://schemas.openxmlformats.org/markup-compatibility/2006" xmlns:r="http://schemas.openxmlformats.org/officeDocument/2006/relationships" xmlns:w="http://schemas.openxmlformats.org/wordprocessingml/2006/main" xmlns:w14="http://schemas.microsoft.com/office/word/2010/wordml" xmlns:w15="http://schemas.microsoft.com/office/word/2012/wordml" mc:Ignorable="w14 w15">
   <w:docDefaults>
     <w:rPrDefault>
       <w:rPr>
@@ -2825,7 +3178,7 @@
       </w:pPr>
     </w:pPrDefault>
   </w:docDefaults>
-  <w:latentStyles w:defLockedState="0" w:defUIPriority="99" w:defSemiHidden="0" w:defUnhideWhenUsed="0" w:defQFormat="0" w:count="376">
+  <w:latentStyles w:defLockedState="0" w:defUIPriority="99" w:defSemiHidden="0" w:defUnhideWhenUsed="0" w:defQFormat="0" w:count="371">
     <w:lsdException w:name="Normal" w:uiPriority="0" w:qFormat="1"/>
     <w:lsdException w:name="heading 1" w:uiPriority="9" w:qFormat="1"/>
     <w:lsdException w:name="heading 2" w:semiHidden="1" w:uiPriority="9" w:unhideWhenUsed="1" w:qFormat="1"/>
@@ -3197,11 +3550,6 @@
     <w:lsdException w:name="List Table 5 Dark Accent 6" w:uiPriority="50"/>
     <w:lsdException w:name="List Table 6 Colorful Accent 6" w:uiPriority="51"/>
     <w:lsdException w:name="List Table 7 Colorful Accent 6" w:uiPriority="52"/>
-    <w:lsdException w:name="Mention" w:semiHidden="1" w:unhideWhenUsed="1"/>
-    <w:lsdException w:name="Smart Hyperlink" w:semiHidden="1" w:unhideWhenUsed="1"/>
-    <w:lsdException w:name="Hashtag" w:semiHidden="1" w:unhideWhenUsed="1"/>
-    <w:lsdException w:name="Unresolved Mention" w:semiHidden="1" w:unhideWhenUsed="1"/>
-    <w:lsdException w:name="Smart Link" w:semiHidden="1" w:unhideWhenUsed="1"/>
   </w:latentStyles>
   <w:style w:type="paragraph" w:default="1" w:styleId="Normal">
     <w:name w:val="Normal"/>
@@ -3243,6 +3591,7 @@
       <w:spacing w:after="0" w:line="240" w:lineRule="auto"/>
     </w:pPr>
     <w:tblPr>
+      <w:tblInd w:w="0" w:type="dxa"/>
       <w:tblBorders>
         <w:top w:val="single" w:sz="4" w:space="0" w:color="auto"/>
         <w:left w:val="single" w:sz="4" w:space="0" w:color="auto"/>
@@ -3251,6 +3600,12 @@
         <w:insideH w:val="single" w:sz="4" w:space="0" w:color="auto"/>
         <w:insideV w:val="single" w:sz="4" w:space="0" w:color="auto"/>
       </w:tblBorders>
+      <w:tblCellMar>
+        <w:top w:w="0" w:type="dxa"/>
+        <w:left w:w="108" w:type="dxa"/>
+        <w:bottom w:w="0" w:type="dxa"/>
+        <w:right w:w="108" w:type="dxa"/>
+      </w:tblCellMar>
     </w:tblPr>
   </w:style>
 </w:styles>
@@ -3549,4 +3904,159 @@
     </a:ext>
   </a:extLst>
 </a:theme>
+</file>
+
+<file path=customXml/item1.xml><?xml version="1.0" encoding="utf-8"?>
+<ct:contentTypeSchema xmlns:ct="http://schemas.microsoft.com/office/2006/metadata/contentType" xmlns:ma="http://schemas.microsoft.com/office/2006/metadata/properties/metaAttributes" ct:_="" ma:_="" ma:contentTypeName="Documento" ma:contentTypeID="0x010100CDB6170BCB070E45B6BB56679DA0AE80" ma:contentTypeVersion="3" ma:contentTypeDescription="Crear nuevo documento." ma:contentTypeScope="" ma:versionID="f1720b8366232c88e0b7d6882eae045f">
+  <xsd:schema xmlns:xsd="http://www.w3.org/2001/XMLSchema" xmlns:xs="http://www.w3.org/2001/XMLSchema" xmlns:p="http://schemas.microsoft.com/office/2006/metadata/properties" xmlns:ns2="c1b92531-a955-4851-b01c-a74bef6517c7" targetNamespace="http://schemas.microsoft.com/office/2006/metadata/properties" ma:root="true" ma:fieldsID="56d7bd5c887ed7434d2b21228a35672b" ns2:_="">
+    <xsd:import namespace="c1b92531-a955-4851-b01c-a74bef6517c7"/>
+    <xsd:element name="properties">
+      <xsd:complexType>
+        <xsd:sequence>
+          <xsd:element name="documentManagement">
+            <xsd:complexType>
+              <xsd:all>
+                <xsd:element ref="ns2:MediaServiceMetadata" minOccurs="0"/>
+                <xsd:element ref="ns2:MediaServiceFastMetadata" minOccurs="0"/>
+                <xsd:element ref="ns2:MediaServiceObjectDetectorVersions" minOccurs="0"/>
+              </xsd:all>
+            </xsd:complexType>
+          </xsd:element>
+        </xsd:sequence>
+      </xsd:complexType>
+    </xsd:element>
+  </xsd:schema>
+  <xsd:schema xmlns:xsd="http://www.w3.org/2001/XMLSchema" xmlns:xs="http://www.w3.org/2001/XMLSchema" xmlns:dms="http://schemas.microsoft.com/office/2006/documentManagement/types" xmlns:pc="http://schemas.microsoft.com/office/infopath/2007/PartnerControls" targetNamespace="c1b92531-a955-4851-b01c-a74bef6517c7" elementFormDefault="qualified">
+    <xsd:import namespace="http://schemas.microsoft.com/office/2006/documentManagement/types"/>
+    <xsd:import namespace="http://schemas.microsoft.com/office/infopath/2007/PartnerControls"/>
+    <xsd:element name="MediaServiceMetadata" ma:index="8" nillable="true" ma:displayName="MediaServiceMetadata" ma:hidden="true" ma:internalName="MediaServiceMetadata" ma:readOnly="true">
+      <xsd:simpleType>
+        <xsd:restriction base="dms:Note"/>
+      </xsd:simpleType>
+    </xsd:element>
+    <xsd:element name="MediaServiceFastMetadata" ma:index="9" nillable="true" ma:displayName="MediaServiceFastMetadata" ma:hidden="true" ma:internalName="MediaServiceFastMetadata" ma:readOnly="true">
+      <xsd:simpleType>
+        <xsd:restriction base="dms:Note"/>
+      </xsd:simpleType>
+    </xsd:element>
+    <xsd:element name="MediaServiceObjectDetectorVersions" ma:index="10" nillable="true" ma:displayName="MediaServiceObjectDetectorVersions" ma:hidden="true" ma:indexed="true" ma:internalName="MediaServiceObjectDetectorVersions" ma:readOnly="true">
+      <xsd:simpleType>
+        <xsd:restriction base="dms:Text"/>
+      </xsd:simpleType>
+    </xsd:element>
+  </xsd:schema>
+  <xsd:schema xmlns="http://schemas.openxmlformats.org/package/2006/metadata/core-properties" xmlns:xsd="http://www.w3.org/2001/XMLSchema" xmlns:xsi="http://www.w3.org/2001/XMLSchema-instance" xmlns:dc="http://purl.org/dc/elements/1.1/" xmlns:dcterms="http://purl.org/dc/terms/" xmlns:odoc="http://schemas.microsoft.com/internal/obd" targetNamespace="http://schemas.openxmlformats.org/package/2006/metadata/core-properties" elementFormDefault="qualified" attributeFormDefault="unqualified" blockDefault="#all">
+    <xsd:import namespace="http://purl.org/dc/elements/1.1/" schemaLocation="http://dublincore.org/schemas/xmls/qdc/2003/04/02/dc.xsd"/>
+    <xsd:import namespace="http://purl.org/dc/terms/" schemaLocation="http://dublincore.org/schemas/xmls/qdc/2003/04/02/dcterms.xsd"/>
+    <xsd:element name="coreProperties" type="CT_coreProperties"/>
+    <xsd:complexType name="CT_coreProperties">
+      <xsd:all>
+        <xsd:element ref="dc:creator" minOccurs="0" maxOccurs="1"/>
+        <xsd:element ref="dcterms:created" minOccurs="0" maxOccurs="1"/>
+        <xsd:element ref="dc:identifier" minOccurs="0" maxOccurs="1"/>
+        <xsd:element name="contentType" minOccurs="0" maxOccurs="1" type="xsd:string" ma:index="0" ma:displayName="Tipo de contenido"/>
+        <xsd:element ref="dc:title" minOccurs="0" maxOccurs="1" ma:index="4" ma:displayName="Título"/>
+        <xsd:element ref="dc:subject" minOccurs="0" maxOccurs="1"/>
+        <xsd:element ref="dc:description" minOccurs="0" maxOccurs="1"/>
+        <xsd:element name="keywords" minOccurs="0" maxOccurs="1" type="xsd:string"/>
+        <xsd:element ref="dc:language" minOccurs="0" maxOccurs="1"/>
+        <xsd:element name="category" minOccurs="0" maxOccurs="1" type="xsd:string"/>
+        <xsd:element name="version" minOccurs="0" maxOccurs="1" type="xsd:string"/>
+        <xsd:element name="revision" minOccurs="0" maxOccurs="1" type="xsd:string">
+          <xsd:annotation>
+            <xsd:documentation>
+                        This value indicates the number of saves or revisions. The application is responsible for updating this value after each revision.
+                    </xsd:documentation>
+          </xsd:annotation>
+        </xsd:element>
+        <xsd:element name="lastModifiedBy" minOccurs="0" maxOccurs="1" type="xsd:string"/>
+        <xsd:element ref="dcterms:modified" minOccurs="0" maxOccurs="1"/>
+        <xsd:element name="contentStatus" minOccurs="0" maxOccurs="1" type="xsd:string"/>
+      </xsd:all>
+    </xsd:complexType>
+  </xsd:schema>
+  <xs:schema xmlns:pc="http://schemas.microsoft.com/office/infopath/2007/PartnerControls" xmlns:xs="http://www.w3.org/2001/XMLSchema" targetNamespace="http://schemas.microsoft.com/office/infopath/2007/PartnerControls" elementFormDefault="qualified" attributeFormDefault="unqualified">
+    <xs:element name="Person">
+      <xs:complexType>
+        <xs:sequence>
+          <xs:element ref="pc:DisplayName" minOccurs="0"/>
+          <xs:element ref="pc:AccountId" minOccurs="0"/>
+          <xs:element ref="pc:AccountType" minOccurs="0"/>
+        </xs:sequence>
+      </xs:complexType>
+    </xs:element>
+    <xs:element name="DisplayName" type="xs:string"/>
+    <xs:element name="AccountId" type="xs:string"/>
+    <xs:element name="AccountType" type="xs:string"/>
+    <xs:element name="BDCAssociatedEntity">
+      <xs:complexType>
+        <xs:sequence>
+          <xs:element ref="pc:BDCEntity" minOccurs="0" maxOccurs="unbounded"/>
+        </xs:sequence>
+        <xs:attribute ref="pc:EntityNamespace"/>
+        <xs:attribute ref="pc:EntityName"/>
+        <xs:attribute ref="pc:SystemInstanceName"/>
+        <xs:attribute ref="pc:AssociationName"/>
+      </xs:complexType>
+    </xs:element>
+    <xs:attribute name="EntityNamespace" type="xs:string"/>
+    <xs:attribute name="EntityName" type="xs:string"/>
+    <xs:attribute name="SystemInstanceName" type="xs:string"/>
+    <xs:attribute name="AssociationName" type="xs:string"/>
+    <xs:element name="BDCEntity">
+      <xs:complexType>
+        <xs:sequence>
+          <xs:element ref="pc:EntityDisplayName" minOccurs="0"/>
+          <xs:element ref="pc:EntityInstanceReference" minOccurs="0"/>
+          <xs:element ref="pc:EntityId1" minOccurs="0"/>
+          <xs:element ref="pc:EntityId2" minOccurs="0"/>
+          <xs:element ref="pc:EntityId3" minOccurs="0"/>
+          <xs:element ref="pc:EntityId4" minOccurs="0"/>
+          <xs:element ref="pc:EntityId5" minOccurs="0"/>
+        </xs:sequence>
+      </xs:complexType>
+    </xs:element>
+    <xs:element name="EntityDisplayName" type="xs:string"/>
+    <xs:element name="EntityInstanceReference" type="xs:string"/>
+    <xs:element name="EntityId1" type="xs:string"/>
+    <xs:element name="EntityId2" type="xs:string"/>
+    <xs:element name="EntityId3" type="xs:string"/>
+    <xs:element name="EntityId4" type="xs:string"/>
+    <xs:element name="EntityId5" type="xs:string"/>
+    <xs:element name="Terms">
+      <xs:complexType>
+        <xs:sequence>
+          <xs:element ref="pc:TermInfo" minOccurs="0" maxOccurs="unbounded"/>
+        </xs:sequence>
+      </xs:complexType>
+    </xs:element>
+    <xs:element name="TermInfo">
+      <xs:complexType>
+        <xs:sequence>
+          <xs:element ref="pc:TermName" minOccurs="0"/>
+          <xs:element ref="pc:TermId" minOccurs="0"/>
+        </xs:sequence>
+      </xs:complexType>
+    </xs:element>
+    <xs:element name="TermName" type="xs:string"/>
+    <xs:element name="TermId" type="xs:string"/>
+  </xs:schema>
+</ct:contentTypeSchema>
+</file>
+
+<file path=customXml/item2.xml><?xml version="1.0" encoding="utf-8"?>
+<?mso-contentType ?>
+<FormTemplates xmlns="http://schemas.microsoft.com/sharepoint/v3/contenttype/forms">
+  <Display>DocumentLibraryForm</Display>
+  <Edit>DocumentLibraryForm</Edit>
+  <New>DocumentLibraryForm</New>
+</FormTemplates>
+</file>
+
+<file path=customXml/itemProps1.xml><?xml version="1.0" encoding="utf-8"?>
+<ds:datastoreItem xmlns:ds="http://schemas.openxmlformats.org/officeDocument/2006/customXml" ds:itemID="{6D42E28B-DD74-4D85-8971-59B4F7FC5658}"/>
+</file>
+
+<file path=customXml/itemProps2.xml><?xml version="1.0" encoding="utf-8"?>
+<ds:datastoreItem xmlns:ds="http://schemas.openxmlformats.org/officeDocument/2006/customXml" ds:itemID="{0D312380-879A-41E3-A577-81DF5883052F}"/>
 </file>
</xml_diff>